<commit_message>
No working, just copy
</commit_message>
<xml_diff>
--- a/Presentation/Nop.Web/页面对应的html.docx
+++ b/Presentation/Nop.Web/页面对应的html.docx
@@ -2015,8 +2015,6 @@
           <w:szCs w:val="19"/>
         </w:rPr>
       </w:pPr>
-      <w:bookmarkStart w:id="0" w:name="_GoBack"/>
-      <w:bookmarkEnd w:id="0"/>
     </w:p>
     <w:p>
       <w:r>
@@ -2071,6 +2069,516 @@
             </a:graphic>
           </wp:inline>
         </w:drawing>
+      </w:r>
+    </w:p>
+    <w:p/>
+    <w:p/>
+    <w:p/>
+    <w:p/>
+    <w:p/>
+    <w:p/>
+    <w:p/>
+    <w:p/>
+    <w:p/>
+    <w:p>
+      <w:pPr>
+        <w:widowControl/>
+        <w:autoSpaceDE w:val="0"/>
+        <w:autoSpaceDN w:val="0"/>
+        <w:adjustRightInd w:val="0"/>
+        <w:jc w:val="left"/>
+        <w:rPr>
+          <w:b/>
+          <w:noProof/>
+          <w:sz w:val="36"/>
+          <w:szCs w:val="36"/>
+        </w:rPr>
+      </w:pPr>
+      <w:r>
+        <w:rPr>
+          <w:rFonts w:hint="eastAsia"/>
+          <w:b/>
+          <w:noProof/>
+          <w:sz w:val="36"/>
+          <w:szCs w:val="36"/>
+        </w:rPr>
+        <w:lastRenderedPageBreak/>
+        <w:t>ShoppingCartController</w:t>
+      </w:r>
+    </w:p>
+    <w:p>
+      <w:pPr>
+        <w:widowControl/>
+        <w:autoSpaceDE w:val="0"/>
+        <w:autoSpaceDN w:val="0"/>
+        <w:adjustRightInd w:val="0"/>
+        <w:jc w:val="left"/>
+        <w:rPr>
+          <w:rFonts w:ascii="Consolas" w:hAnsi="Consolas" w:cs="Consolas" w:hint="eastAsia"/>
+          <w:color w:val="000000"/>
+          <w:kern w:val="0"/>
+          <w:sz w:val="19"/>
+          <w:szCs w:val="19"/>
+          <w:highlight w:val="white"/>
+        </w:rPr>
+      </w:pPr>
+      <w:r>
+        <w:rPr>
+          <w:noProof/>
+        </w:rPr>
+        <w:drawing>
+          <wp:inline distT="0" distB="0" distL="0" distR="0" wp14:anchorId="3F4F0A97" wp14:editId="3F447999">
+            <wp:extent cx="2819400" cy="1066800"/>
+            <wp:effectExtent l="0" t="0" r="0" b="0"/>
+            <wp:docPr id="4" name="Picture 4"/>
+            <wp:cNvGraphicFramePr>
+              <a:graphicFrameLocks xmlns:a="http://schemas.openxmlformats.org/drawingml/2006/main" noChangeAspect="1"/>
+            </wp:cNvGraphicFramePr>
+            <a:graphic xmlns:a="http://schemas.openxmlformats.org/drawingml/2006/main">
+              <a:graphicData uri="http://schemas.openxmlformats.org/drawingml/2006/picture">
+                <pic:pic xmlns:pic="http://schemas.openxmlformats.org/drawingml/2006/picture">
+                  <pic:nvPicPr>
+                    <pic:cNvPr id="1" name=""/>
+                    <pic:cNvPicPr/>
+                  </pic:nvPicPr>
+                  <pic:blipFill>
+                    <a:blip r:embed="rId7"/>
+                    <a:stretch>
+                      <a:fillRect/>
+                    </a:stretch>
+                  </pic:blipFill>
+                  <pic:spPr>
+                    <a:xfrm>
+                      <a:off x="0" y="0"/>
+                      <a:ext cx="2819400" cy="1066800"/>
+                    </a:xfrm>
+                    <a:prstGeom prst="rect">
+                      <a:avLst/>
+                    </a:prstGeom>
+                  </pic:spPr>
+                </pic:pic>
+              </a:graphicData>
+            </a:graphic>
+          </wp:inline>
+        </w:drawing>
+      </w:r>
+      <w:r>
+        <w:rPr>
+          <w:rFonts w:ascii="Consolas" w:hAnsi="Consolas" w:cs="Consolas"/>
+          <w:color w:val="000000"/>
+          <w:kern w:val="0"/>
+          <w:sz w:val="19"/>
+          <w:szCs w:val="19"/>
+          <w:highlight w:val="white"/>
+        </w:rPr>
+        <w:t xml:space="preserve"> </w:t>
+      </w:r>
+      <w:r>
+        <w:rPr>
+          <w:rFonts w:ascii="Consolas" w:hAnsi="Consolas" w:cs="Consolas" w:hint="eastAsia"/>
+          <w:color w:val="000000"/>
+          <w:kern w:val="0"/>
+          <w:sz w:val="19"/>
+          <w:szCs w:val="19"/>
+          <w:highlight w:val="white"/>
+        </w:rPr>
+        <w:t>点击</w:t>
+      </w:r>
+      <w:r>
+        <w:rPr>
+          <w:rFonts w:ascii="Consolas" w:hAnsi="Consolas" w:cs="Consolas" w:hint="eastAsia"/>
+          <w:color w:val="000000"/>
+          <w:kern w:val="0"/>
+          <w:sz w:val="19"/>
+          <w:szCs w:val="19"/>
+          <w:highlight w:val="white"/>
+        </w:rPr>
+        <w:t>check</w:t>
+      </w:r>
+      <w:r>
+        <w:rPr>
+          <w:rFonts w:ascii="Consolas" w:hAnsi="Consolas" w:cs="Consolas" w:hint="eastAsia"/>
+          <w:color w:val="000000"/>
+          <w:kern w:val="0"/>
+          <w:sz w:val="19"/>
+          <w:szCs w:val="19"/>
+          <w:highlight w:val="white"/>
+        </w:rPr>
+        <w:t>之后调用：</w:t>
+      </w:r>
+    </w:p>
+    <w:p>
+      <w:pPr>
+        <w:widowControl/>
+        <w:autoSpaceDE w:val="0"/>
+        <w:autoSpaceDN w:val="0"/>
+        <w:adjustRightInd w:val="0"/>
+        <w:jc w:val="left"/>
+        <w:rPr>
+          <w:rFonts w:ascii="Consolas" w:hAnsi="Consolas" w:cs="Consolas"/>
+          <w:color w:val="000000"/>
+          <w:kern w:val="0"/>
+          <w:sz w:val="24"/>
+          <w:szCs w:val="24"/>
+          <w:highlight w:val="white"/>
+        </w:rPr>
+      </w:pPr>
+      <w:r>
+        <w:rPr>
+          <w:rFonts w:ascii="Consolas" w:hAnsi="Consolas" w:cs="Consolas"/>
+          <w:color w:val="000000"/>
+          <w:kern w:val="0"/>
+          <w:sz w:val="24"/>
+          <w:szCs w:val="24"/>
+          <w:highlight w:val="white"/>
+        </w:rPr>
+        <w:t>[</w:t>
+      </w:r>
+      <w:proofErr w:type="spellStart"/>
+      <w:r>
+        <w:rPr>
+          <w:rFonts w:ascii="Consolas" w:hAnsi="Consolas" w:cs="Consolas"/>
+          <w:color w:val="2B91AF"/>
+          <w:kern w:val="0"/>
+          <w:sz w:val="24"/>
+          <w:szCs w:val="24"/>
+          <w:highlight w:val="white"/>
+        </w:rPr>
+        <w:t>ValidateInput</w:t>
+      </w:r>
+      <w:proofErr w:type="spellEnd"/>
+      <w:r>
+        <w:rPr>
+          <w:rFonts w:ascii="Consolas" w:hAnsi="Consolas" w:cs="Consolas"/>
+          <w:color w:val="000000"/>
+          <w:kern w:val="0"/>
+          <w:sz w:val="24"/>
+          <w:szCs w:val="24"/>
+          <w:highlight w:val="white"/>
+        </w:rPr>
+        <w:t>(</w:t>
+      </w:r>
+      <w:r>
+        <w:rPr>
+          <w:rFonts w:ascii="Consolas" w:hAnsi="Consolas" w:cs="Consolas"/>
+          <w:color w:val="0000FF"/>
+          <w:kern w:val="0"/>
+          <w:sz w:val="24"/>
+          <w:szCs w:val="24"/>
+          <w:highlight w:val="white"/>
+        </w:rPr>
+        <w:t>false</w:t>
+      </w:r>
+      <w:r>
+        <w:rPr>
+          <w:rFonts w:ascii="Consolas" w:hAnsi="Consolas" w:cs="Consolas"/>
+          <w:color w:val="000000"/>
+          <w:kern w:val="0"/>
+          <w:sz w:val="24"/>
+          <w:szCs w:val="24"/>
+          <w:highlight w:val="white"/>
+        </w:rPr>
+        <w:t>)]</w:t>
+      </w:r>
+    </w:p>
+    <w:p>
+      <w:pPr>
+        <w:widowControl/>
+        <w:autoSpaceDE w:val="0"/>
+        <w:autoSpaceDN w:val="0"/>
+        <w:adjustRightInd w:val="0"/>
+        <w:jc w:val="left"/>
+        <w:rPr>
+          <w:rFonts w:ascii="Consolas" w:hAnsi="Consolas" w:cs="Consolas"/>
+          <w:color w:val="000000"/>
+          <w:kern w:val="0"/>
+          <w:sz w:val="24"/>
+          <w:szCs w:val="24"/>
+          <w:highlight w:val="white"/>
+        </w:rPr>
+      </w:pPr>
+      <w:r>
+        <w:rPr>
+          <w:rFonts w:ascii="Consolas" w:hAnsi="Consolas" w:cs="Consolas"/>
+          <w:color w:val="000000"/>
+          <w:kern w:val="0"/>
+          <w:sz w:val="24"/>
+          <w:szCs w:val="24"/>
+          <w:highlight w:val="white"/>
+        </w:rPr>
+        <w:t>[</w:t>
+      </w:r>
+      <w:proofErr w:type="spellStart"/>
+      <w:r>
+        <w:rPr>
+          <w:rFonts w:ascii="Consolas" w:hAnsi="Consolas" w:cs="Consolas"/>
+          <w:color w:val="2B91AF"/>
+          <w:kern w:val="0"/>
+          <w:sz w:val="24"/>
+          <w:szCs w:val="24"/>
+          <w:highlight w:val="white"/>
+        </w:rPr>
+        <w:t>HttpPost</w:t>
+      </w:r>
+      <w:proofErr w:type="spellEnd"/>
+      <w:r>
+        <w:rPr>
+          <w:rFonts w:ascii="Consolas" w:hAnsi="Consolas" w:cs="Consolas"/>
+          <w:color w:val="000000"/>
+          <w:kern w:val="0"/>
+          <w:sz w:val="24"/>
+          <w:szCs w:val="24"/>
+          <w:highlight w:val="white"/>
+        </w:rPr>
+        <w:t xml:space="preserve">, </w:t>
+      </w:r>
+      <w:proofErr w:type="spellStart"/>
+      <w:r>
+        <w:rPr>
+          <w:rFonts w:ascii="Consolas" w:hAnsi="Consolas" w:cs="Consolas"/>
+          <w:color w:val="2B91AF"/>
+          <w:kern w:val="0"/>
+          <w:sz w:val="24"/>
+          <w:szCs w:val="24"/>
+          <w:highlight w:val="white"/>
+        </w:rPr>
+        <w:t>ActionName</w:t>
+      </w:r>
+      <w:proofErr w:type="spellEnd"/>
+      <w:r>
+        <w:rPr>
+          <w:rFonts w:ascii="Consolas" w:hAnsi="Consolas" w:cs="Consolas"/>
+          <w:color w:val="000000"/>
+          <w:kern w:val="0"/>
+          <w:sz w:val="24"/>
+          <w:szCs w:val="24"/>
+          <w:highlight w:val="white"/>
+        </w:rPr>
+        <w:t>(</w:t>
+      </w:r>
+      <w:r>
+        <w:rPr>
+          <w:rFonts w:ascii="Consolas" w:hAnsi="Consolas" w:cs="Consolas"/>
+          <w:color w:val="A31515"/>
+          <w:kern w:val="0"/>
+          <w:sz w:val="24"/>
+          <w:szCs w:val="24"/>
+          <w:highlight w:val="white"/>
+        </w:rPr>
+        <w:t>"Cart"</w:t>
+      </w:r>
+      <w:r>
+        <w:rPr>
+          <w:rFonts w:ascii="Consolas" w:hAnsi="Consolas" w:cs="Consolas"/>
+          <w:color w:val="000000"/>
+          <w:kern w:val="0"/>
+          <w:sz w:val="24"/>
+          <w:szCs w:val="24"/>
+          <w:highlight w:val="white"/>
+        </w:rPr>
+        <w:t>)]</w:t>
+      </w:r>
+    </w:p>
+    <w:p>
+      <w:pPr>
+        <w:widowControl/>
+        <w:autoSpaceDE w:val="0"/>
+        <w:autoSpaceDN w:val="0"/>
+        <w:adjustRightInd w:val="0"/>
+        <w:jc w:val="left"/>
+        <w:rPr>
+          <w:rFonts w:ascii="Consolas" w:hAnsi="Consolas" w:cs="Consolas"/>
+          <w:color w:val="000000"/>
+          <w:kern w:val="0"/>
+          <w:sz w:val="24"/>
+          <w:szCs w:val="24"/>
+          <w:highlight w:val="white"/>
+        </w:rPr>
+      </w:pPr>
+      <w:r>
+        <w:rPr>
+          <w:rFonts w:ascii="Consolas" w:hAnsi="Consolas" w:cs="Consolas"/>
+          <w:color w:val="000000"/>
+          <w:kern w:val="0"/>
+          <w:sz w:val="24"/>
+          <w:szCs w:val="24"/>
+          <w:highlight w:val="white"/>
+        </w:rPr>
+        <w:t>[</w:t>
+      </w:r>
+      <w:proofErr w:type="spellStart"/>
+      <w:r>
+        <w:rPr>
+          <w:rFonts w:ascii="Consolas" w:hAnsi="Consolas" w:cs="Consolas"/>
+          <w:color w:val="2B91AF"/>
+          <w:kern w:val="0"/>
+          <w:sz w:val="24"/>
+          <w:szCs w:val="24"/>
+          <w:highlight w:val="white"/>
+        </w:rPr>
+        <w:t>FormValueRequired</w:t>
+      </w:r>
+      <w:proofErr w:type="spellEnd"/>
+      <w:r>
+        <w:rPr>
+          <w:rFonts w:ascii="Consolas" w:hAnsi="Consolas" w:cs="Consolas"/>
+          <w:color w:val="000000"/>
+          <w:kern w:val="0"/>
+          <w:sz w:val="24"/>
+          <w:szCs w:val="24"/>
+          <w:highlight w:val="white"/>
+        </w:rPr>
+        <w:t>(</w:t>
+      </w:r>
+      <w:r>
+        <w:rPr>
+          <w:rFonts w:ascii="Consolas" w:hAnsi="Consolas" w:cs="Consolas"/>
+          <w:color w:val="A31515"/>
+          <w:kern w:val="0"/>
+          <w:sz w:val="24"/>
+          <w:szCs w:val="24"/>
+          <w:highlight w:val="white"/>
+        </w:rPr>
+        <w:t>"</w:t>
+      </w:r>
+      <w:proofErr w:type="spellStart"/>
+      <w:r>
+        <w:rPr>
+          <w:rFonts w:ascii="Consolas" w:hAnsi="Consolas" w:cs="Consolas"/>
+          <w:color w:val="A31515"/>
+          <w:kern w:val="0"/>
+          <w:sz w:val="24"/>
+          <w:szCs w:val="24"/>
+          <w:highlight w:val="white"/>
+        </w:rPr>
+        <w:t>updatecart</w:t>
+      </w:r>
+      <w:proofErr w:type="spellEnd"/>
+      <w:r>
+        <w:rPr>
+          <w:rFonts w:ascii="Consolas" w:hAnsi="Consolas" w:cs="Consolas"/>
+          <w:color w:val="A31515"/>
+          <w:kern w:val="0"/>
+          <w:sz w:val="24"/>
+          <w:szCs w:val="24"/>
+          <w:highlight w:val="white"/>
+        </w:rPr>
+        <w:t>"</w:t>
+      </w:r>
+      <w:r>
+        <w:rPr>
+          <w:rFonts w:ascii="Consolas" w:hAnsi="Consolas" w:cs="Consolas"/>
+          <w:color w:val="000000"/>
+          <w:kern w:val="0"/>
+          <w:sz w:val="24"/>
+          <w:szCs w:val="24"/>
+          <w:highlight w:val="white"/>
+        </w:rPr>
+        <w:t>)]</w:t>
+      </w:r>
+    </w:p>
+    <w:p>
+      <w:pPr>
+        <w:rPr>
+          <w:sz w:val="24"/>
+          <w:szCs w:val="24"/>
+        </w:rPr>
+      </w:pPr>
+      <w:r>
+        <w:rPr>
+          <w:rFonts w:ascii="Consolas" w:hAnsi="Consolas" w:cs="Consolas"/>
+          <w:color w:val="0000FF"/>
+          <w:kern w:val="0"/>
+          <w:sz w:val="24"/>
+          <w:szCs w:val="24"/>
+          <w:highlight w:val="white"/>
+        </w:rPr>
+        <w:t>public</w:t>
+      </w:r>
+      <w:r>
+        <w:rPr>
+          <w:rFonts w:ascii="Consolas" w:hAnsi="Consolas" w:cs="Consolas"/>
+          <w:color w:val="000000"/>
+          <w:kern w:val="0"/>
+          <w:sz w:val="24"/>
+          <w:szCs w:val="24"/>
+          <w:highlight w:val="white"/>
+        </w:rPr>
+        <w:t xml:space="preserve"> </w:t>
+      </w:r>
+      <w:proofErr w:type="spellStart"/>
+      <w:r>
+        <w:rPr>
+          <w:rFonts w:ascii="Consolas" w:hAnsi="Consolas" w:cs="Consolas"/>
+          <w:color w:val="2B91AF"/>
+          <w:kern w:val="0"/>
+          <w:sz w:val="24"/>
+          <w:szCs w:val="24"/>
+          <w:highlight w:val="white"/>
+        </w:rPr>
+        <w:t>ActionResult</w:t>
+      </w:r>
+      <w:proofErr w:type="spellEnd"/>
+      <w:r>
+        <w:rPr>
+          <w:rFonts w:ascii="Consolas" w:hAnsi="Consolas" w:cs="Consolas"/>
+          <w:color w:val="000000"/>
+          <w:kern w:val="0"/>
+          <w:sz w:val="24"/>
+          <w:szCs w:val="24"/>
+          <w:highlight w:val="white"/>
+        </w:rPr>
+        <w:t xml:space="preserve"> </w:t>
+      </w:r>
+      <w:proofErr w:type="spellStart"/>
+      <w:r>
+        <w:rPr>
+          <w:rFonts w:ascii="Consolas" w:hAnsi="Consolas" w:cs="Consolas"/>
+          <w:color w:val="000000"/>
+          <w:kern w:val="0"/>
+          <w:sz w:val="24"/>
+          <w:szCs w:val="24"/>
+          <w:highlight w:val="yellow"/>
+        </w:rPr>
+        <w:t>UpdateCart</w:t>
+      </w:r>
+      <w:bookmarkStart w:id="0" w:name="_GoBack"/>
+      <w:bookmarkEnd w:id="0"/>
+      <w:proofErr w:type="spellEnd"/>
+      <w:r>
+        <w:rPr>
+          <w:rFonts w:ascii="Consolas" w:hAnsi="Consolas" w:cs="Consolas"/>
+          <w:color w:val="000000"/>
+          <w:kern w:val="0"/>
+          <w:sz w:val="24"/>
+          <w:szCs w:val="24"/>
+          <w:highlight w:val="white"/>
+        </w:rPr>
+        <w:t>(</w:t>
+      </w:r>
+      <w:proofErr w:type="spellStart"/>
+      <w:r>
+        <w:rPr>
+          <w:rFonts w:ascii="Consolas" w:hAnsi="Consolas" w:cs="Consolas"/>
+          <w:color w:val="2B91AF"/>
+          <w:kern w:val="0"/>
+          <w:sz w:val="24"/>
+          <w:szCs w:val="24"/>
+          <w:highlight w:val="white"/>
+        </w:rPr>
+        <w:t>FormCollection</w:t>
+      </w:r>
+      <w:proofErr w:type="spellEnd"/>
+      <w:r>
+        <w:rPr>
+          <w:rFonts w:ascii="Consolas" w:hAnsi="Consolas" w:cs="Consolas"/>
+          <w:color w:val="000000"/>
+          <w:kern w:val="0"/>
+          <w:sz w:val="24"/>
+          <w:szCs w:val="24"/>
+          <w:highlight w:val="white"/>
+        </w:rPr>
+        <w:t xml:space="preserve"> form)</w:t>
       </w:r>
     </w:p>
     <w:sectPr>

</xml_diff>